<commit_message>
ADT finished in prolog project.
</commit_message>
<xml_diff>
--- a/InformesParadigmas/Funcional/Manual de Usuario.docx
+++ b/InformesParadigmas/Funcional/Manual de Usuario.docx
@@ -391,9 +391,9 @@
         </w:rPr>
       </w:sdtEndPr>
       <w:sdtContent>
-        <w:bookmarkStart w:id="1" w:name="_Toc512179455" w:displacedByCustomXml="prev"/>
+        <w:bookmarkStart w:id="1" w:name="_Toc512103781" w:displacedByCustomXml="prev"/>
         <w:bookmarkStart w:id="2" w:name="_Toc512107749" w:displacedByCustomXml="prev"/>
-        <w:bookmarkStart w:id="3" w:name="_Toc512103781" w:displacedByCustomXml="prev"/>
+        <w:bookmarkStart w:id="3" w:name="_Toc512179455" w:displacedByCustomXml="prev"/>
         <w:p>
           <w:pPr>
             <w:rPr>
@@ -551,21 +551,7 @@
                 <w:rStyle w:val="Hipervnculo"/>
                 <w:noProof/>
               </w:rPr>
-              <w:t>CAPÍTULO 2. COMPILACIÓN Y EJE</w:t>
-            </w:r>
-            <w:r>
-              <w:rPr>
-                <w:rStyle w:val="Hipervnculo"/>
-                <w:noProof/>
-              </w:rPr>
-              <w:t>C</w:t>
-            </w:r>
-            <w:r>
-              <w:rPr>
-                <w:rStyle w:val="Hipervnculo"/>
-                <w:noProof/>
-              </w:rPr>
-              <w:t>UCIÓN</w:t>
+              <w:t>CAPÍTULO 2. COMPILACIÓN Y EJECUCIÓN</w:t>
             </w:r>
             <w:r>
               <w:rPr>
@@ -2107,14 +2093,27 @@
       <w:r>
         <w:t xml:space="preserve">Figura </w:t>
       </w:r>
-      <w:fldSimple w:instr=" SEQ Figura \* ARABIC ">
-        <w:r>
-          <w:rPr>
-            <w:noProof/>
-          </w:rPr>
-          <w:t>1</w:t>
-        </w:r>
-      </w:fldSimple>
+      <w:r>
+        <w:fldChar w:fldCharType="begin"/>
+      </w:r>
+      <w:r>
+        <w:instrText xml:space="preserve"> SEQ Figura \* ARABIC </w:instrText>
+      </w:r>
+      <w:r>
+        <w:fldChar w:fldCharType="separate"/>
+      </w:r>
+      <w:r>
+        <w:rPr>
+          <w:noProof/>
+        </w:rPr>
+        <w:t>1</w:t>
+      </w:r>
+      <w:r>
+        <w:rPr>
+          <w:noProof/>
+        </w:rPr>
+        <w:fldChar w:fldCharType="end"/>
+      </w:r>
       <w:r>
         <w:t xml:space="preserve"> </w:t>
       </w:r>
@@ -2216,14 +2215,27 @@
       <w:r>
         <w:t xml:space="preserve">Figura </w:t>
       </w:r>
-      <w:fldSimple w:instr=" SEQ Figura \* ARABIC ">
-        <w:r>
-          <w:rPr>
-            <w:noProof/>
-          </w:rPr>
-          <w:t>2</w:t>
-        </w:r>
-      </w:fldSimple>
+      <w:r>
+        <w:fldChar w:fldCharType="begin"/>
+      </w:r>
+      <w:r>
+        <w:instrText xml:space="preserve"> SEQ Figura \* ARABIC </w:instrText>
+      </w:r>
+      <w:r>
+        <w:fldChar w:fldCharType="separate"/>
+      </w:r>
+      <w:r>
+        <w:rPr>
+          <w:noProof/>
+        </w:rPr>
+        <w:t>2</w:t>
+      </w:r>
+      <w:r>
+        <w:rPr>
+          <w:noProof/>
+        </w:rPr>
+        <w:fldChar w:fldCharType="end"/>
+      </w:r>
       <w:r>
         <w:t xml:space="preserve"> Flujo de conversación esperado por el chatbot</w:t>
       </w:r>
@@ -2347,7 +2359,15 @@
         <w:t>l</w:t>
       </w:r>
       <w:r>
-        <w:t>og permite iniciar un nuevo diálogo con el chatbot, donde siempre el mensaje iniciales ofrecido por el bot, consultando de alguna forma, el nombre del usuario.</w:t>
+        <w:t>og permite iniciar un nuevo diálogo con el chatbot, donde siempre el mensaje inicial</w:t>
+      </w:r>
+      <w:r>
+        <w:t xml:space="preserve"> </w:t>
+      </w:r>
+      <w:bookmarkStart w:id="13" w:name="_GoBack"/>
+      <w:bookmarkEnd w:id="13"/>
+      <w:r>
+        <w:t>es ofrecido por el bot, consultando de alguna forma, el nombre del usuario.</w:t>
       </w:r>
       <w:r>
         <w:t xml:space="preserve"> Esta función, retorna un log, el cual debe ser utilizado como argumento de la siguiente función. La siguiente figura, muestra un ejemplo de su retorno.</w:t>
@@ -2415,27 +2435,40 @@
         <w:pStyle w:val="Descripcin"/>
         <w:jc w:val="center"/>
       </w:pPr>
-      <w:bookmarkStart w:id="13" w:name="_Toc512142601"/>
-      <w:bookmarkStart w:id="14" w:name="_Toc512179490"/>
+      <w:bookmarkStart w:id="14" w:name="_Toc512142601"/>
+      <w:bookmarkStart w:id="15" w:name="_Toc512179490"/>
       <w:r>
         <w:t xml:space="preserve">Figura </w:t>
       </w:r>
-      <w:fldSimple w:instr=" SEQ Figura \* ARABIC ">
-        <w:r>
-          <w:rPr>
-            <w:noProof/>
-          </w:rPr>
-          <w:t>3</w:t>
-        </w:r>
-      </w:fldSimple>
+      <w:r>
+        <w:fldChar w:fldCharType="begin"/>
+      </w:r>
+      <w:r>
+        <w:instrText xml:space="preserve"> SEQ Figura \* ARABIC </w:instrText>
+      </w:r>
+      <w:r>
+        <w:fldChar w:fldCharType="separate"/>
+      </w:r>
+      <w:r>
+        <w:rPr>
+          <w:noProof/>
+        </w:rPr>
+        <w:t>3</w:t>
+      </w:r>
+      <w:r>
+        <w:rPr>
+          <w:noProof/>
+        </w:rPr>
+        <w:fldChar w:fldCharType="end"/>
+      </w:r>
       <w:r>
         <w:t xml:space="preserve"> E</w:t>
       </w:r>
       <w:r>
         <w:t>jemplo de uso beginDialog.</w:t>
       </w:r>
-      <w:bookmarkEnd w:id="13"/>
       <w:bookmarkEnd w:id="14"/>
+      <w:bookmarkEnd w:id="15"/>
     </w:p>
     <w:p>
       <w:pPr>
@@ -2450,14 +2483,14 @@
         <w:pStyle w:val="Ttulo2"/>
         <w:contextualSpacing w:val="0"/>
       </w:pPr>
-      <w:bookmarkStart w:id="15" w:name="_Toc512179461"/>
+      <w:bookmarkStart w:id="16" w:name="_Toc512179461"/>
       <w:r>
         <w:t>3.2</w:t>
       </w:r>
       <w:r>
         <w:t xml:space="preserve"> sendMessage</w:t>
       </w:r>
-      <w:bookmarkEnd w:id="15"/>
+      <w:bookmarkEnd w:id="16"/>
     </w:p>
     <w:p/>
     <w:p>
@@ -2547,41 +2580,49 @@
         <w:pStyle w:val="Descripcin"/>
         <w:jc w:val="center"/>
       </w:pPr>
-      <w:bookmarkStart w:id="16" w:name="_Toc512142602"/>
-      <w:bookmarkStart w:id="17" w:name="_Toc512179491"/>
+      <w:bookmarkStart w:id="17" w:name="_Toc512142602"/>
+      <w:bookmarkStart w:id="18" w:name="_Toc512179491"/>
       <w:r>
         <w:t xml:space="preserve">Figura </w:t>
       </w:r>
-      <w:fldSimple w:instr=" SEQ Figura \* ARABIC ">
-        <w:r>
-          <w:rPr>
-            <w:noProof/>
-          </w:rPr>
-          <w:t>4</w:t>
-        </w:r>
-      </w:fldSimple>
+      <w:r>
+        <w:fldChar w:fldCharType="begin"/>
+      </w:r>
+      <w:r>
+        <w:instrText xml:space="preserve"> SEQ Figura \* ARABIC </w:instrText>
+      </w:r>
+      <w:r>
+        <w:fldChar w:fldCharType="separate"/>
+      </w:r>
+      <w:r>
+        <w:rPr>
+          <w:noProof/>
+        </w:rPr>
+        <w:t>4</w:t>
+      </w:r>
+      <w:r>
+        <w:rPr>
+          <w:noProof/>
+        </w:rPr>
+        <w:fldChar w:fldCharType="end"/>
+      </w:r>
       <w:r>
         <w:t xml:space="preserve"> Composición de funciones para producir una conversación</w:t>
       </w:r>
-      <w:bookmarkEnd w:id="16"/>
       <w:bookmarkEnd w:id="17"/>
+      <w:bookmarkEnd w:id="18"/>
     </w:p>
     <w:p>
       <w:pPr>
         <w:pStyle w:val="Ttulo2"/>
         <w:contextualSpacing w:val="0"/>
       </w:pPr>
-      <w:bookmarkStart w:id="18" w:name="_Toc512179462"/>
+      <w:bookmarkStart w:id="19" w:name="_Toc512179462"/>
       <w:r>
         <w:lastRenderedPageBreak/>
-        <w:t>3.3 e</w:t>
-      </w:r>
-      <w:bookmarkStart w:id="19" w:name="_GoBack"/>
+        <w:t>3.3 endDialog</w:t>
+      </w:r>
       <w:bookmarkEnd w:id="19"/>
-      <w:r>
-        <w:t>ndDialog</w:t>
-      </w:r>
-      <w:bookmarkEnd w:id="18"/>
     </w:p>
     <w:p/>
     <w:p>
@@ -2661,14 +2702,30 @@
       <w:r>
         <w:t xml:space="preserve">Figura </w:t>
       </w:r>
-      <w:fldSimple w:instr=" SEQ Figura \* ARABIC ">
-        <w:r>
-          <w:rPr>
-            <w:noProof/>
-          </w:rPr>
-          <w:t>5</w:t>
-        </w:r>
-      </w:fldSimple>
+      <w:r>
+        <w:fldChar w:fldCharType="begin"/>
+      </w:r>
+      <w:r>
+        <w:instrText xml:space="preserve"> SEQ Figura \</w:instrText>
+      </w:r>
+      <w:r>
+        <w:instrText xml:space="preserve">* ARABIC </w:instrText>
+      </w:r>
+      <w:r>
+        <w:fldChar w:fldCharType="separate"/>
+      </w:r>
+      <w:r>
+        <w:rPr>
+          <w:noProof/>
+        </w:rPr>
+        <w:t>5</w:t>
+      </w:r>
+      <w:r>
+        <w:rPr>
+          <w:noProof/>
+        </w:rPr>
+        <w:fldChar w:fldCharType="end"/>
+      </w:r>
       <w:r>
         <w:t xml:space="preserve"> Uso de endDialog</w:t>
       </w:r>
@@ -2797,14 +2854,27 @@
       <w:r>
         <w:t xml:space="preserve">Figura </w:t>
       </w:r>
-      <w:fldSimple w:instr=" SEQ Figura \* ARABIC ">
-        <w:r>
-          <w:rPr>
-            <w:noProof/>
-          </w:rPr>
-          <w:t>6</w:t>
-        </w:r>
-      </w:fldSimple>
+      <w:r>
+        <w:fldChar w:fldCharType="begin"/>
+      </w:r>
+      <w:r>
+        <w:instrText xml:space="preserve"> SEQ Figura \* ARABIC </w:instrText>
+      </w:r>
+      <w:r>
+        <w:fldChar w:fldCharType="separate"/>
+      </w:r>
+      <w:r>
+        <w:rPr>
+          <w:noProof/>
+        </w:rPr>
+        <w:t>6</w:t>
+      </w:r>
+      <w:r>
+        <w:rPr>
+          <w:noProof/>
+        </w:rPr>
+        <w:fldChar w:fldCharType="end"/>
+      </w:r>
       <w:r>
         <w:t xml:space="preserve"> Ejemplo función rate</w:t>
       </w:r>
@@ -2934,14 +3004,27 @@
       <w:r>
         <w:t xml:space="preserve">Figura </w:t>
       </w:r>
-      <w:fldSimple w:instr=" SEQ Figura \* ARABIC ">
-        <w:r>
-          <w:rPr>
-            <w:noProof/>
-          </w:rPr>
-          <w:t>7</w:t>
-        </w:r>
-      </w:fldSimple>
+      <w:r>
+        <w:fldChar w:fldCharType="begin"/>
+      </w:r>
+      <w:r>
+        <w:instrText xml:space="preserve"> SEQ Figura \* ARABIC </w:instrText>
+      </w:r>
+      <w:r>
+        <w:fldChar w:fldCharType="separate"/>
+      </w:r>
+      <w:r>
+        <w:rPr>
+          <w:noProof/>
+        </w:rPr>
+        <w:t>7</w:t>
+      </w:r>
+      <w:r>
+        <w:rPr>
+          <w:noProof/>
+        </w:rPr>
+        <w:fldChar w:fldCharType="end"/>
+      </w:r>
       <w:r>
         <w:t xml:space="preserve"> Ejemplo de conversación simulada mediante la función test</w:t>
       </w:r>
@@ -3078,14 +3161,30 @@
       <w:r>
         <w:t xml:space="preserve">Figura </w:t>
       </w:r>
-      <w:fldSimple w:instr=" SEQ Figura \* ARABIC ">
-        <w:r>
-          <w:rPr>
-            <w:noProof/>
-          </w:rPr>
-          <w:t>8</w:t>
-        </w:r>
-      </w:fldSimple>
+      <w:r>
+        <w:fldChar w:fldCharType="begin"/>
+      </w:r>
+      <w:r>
+        <w:instrText xml:space="preserve"> </w:instrText>
+      </w:r>
+      <w:r>
+        <w:instrText xml:space="preserve">SEQ Figura \* ARABIC </w:instrText>
+      </w:r>
+      <w:r>
+        <w:fldChar w:fldCharType="separate"/>
+      </w:r>
+      <w:r>
+        <w:rPr>
+          <w:noProof/>
+        </w:rPr>
+        <w:t>8</w:t>
+      </w:r>
+      <w:r>
+        <w:rPr>
+          <w:noProof/>
+        </w:rPr>
+        <w:fldChar w:fldCharType="end"/>
+      </w:r>
       <w:r>
         <w:t xml:space="preserve"> Ejemplo de uso función displayLog</w:t>
       </w:r>
@@ -3135,6 +3234,7 @@
       <w:footerReference w:type="even" r:id="rId19"/>
       <w:footerReference w:type="default" r:id="rId20"/>
       <w:headerReference w:type="first" r:id="rId21"/>
+      <w:footerReference w:type="first" r:id="rId22"/>
       <w:pgSz w:w="12240" w:h="15840"/>
       <w:pgMar w:top="1440" w:right="1440" w:bottom="1440" w:left="1440" w:header="720" w:footer="720" w:gutter="0"/>
       <w:cols w:space="720"/>
@@ -3291,6 +3391,16 @@
     <w:pPr>
       <w:pStyle w:val="Piedepgina"/>
       <w:ind w:right="360"/>
+    </w:pPr>
+  </w:p>
+</w:ftr>
+</file>
+
+<file path=word/footer3.xml><?xml version="1.0" encoding="utf-8"?>
+<w:ftr xmlns:wpc="http://schemas.microsoft.com/office/word/2010/wordprocessingCanvas" xmlns:cx="http://schemas.microsoft.com/office/drawing/2014/chartex" xmlns:cx1="http://schemas.microsoft.com/office/drawing/2015/9/8/chartex" xmlns:cx2="http://schemas.microsoft.com/office/drawing/2015/10/21/chartex" xmlns:cx3="http://schemas.microsoft.com/office/drawing/2016/5/9/chartex" xmlns:cx4="http://schemas.microsoft.com/office/drawing/2016/5/10/chartex" xmlns:cx5="http://schemas.microsoft.com/office/drawing/2016/5/11/chartex" xmlns:cx6="http://schemas.microsoft.com/office/drawing/2016/5/12/chartex" xmlns:cx7="http://schemas.microsoft.com/office/drawing/2016/5/13/chartex" xmlns:cx8="http://schemas.microsoft.com/office/drawing/2016/5/14/chartex" xmlns:mc="http://schemas.openxmlformats.org/markup-compatibility/2006" xmlns:aink="http://schemas.microsoft.com/office/drawing/2016/ink" xmlns:am3d="http://schemas.microsoft.com/office/drawing/2017/model3d" xmlns:o="urn:schemas-microsoft-com:office:office" xmlns:r="http://schemas.openxmlformats.org/officeDocument/2006/relationships" xmlns:m="http://schemas.openxmlformats.org/officeDocument/2006/math" xmlns:v="urn:schemas-microsoft-com:vml" xmlns:wp14="http://schemas.microsoft.com/office/word/2010/wordprocessingDrawing" xmlns:wp="http://schemas.openxmlformats.org/drawingml/2006/wordprocessingDrawing" xmlns:w10="urn:schemas-microsoft-com:office:word" xmlns:w="http://schemas.openxmlformats.org/wordprocessingml/2006/main" xmlns:w14="http://schemas.microsoft.com/office/word/2010/wordml" xmlns:w15="http://schemas.microsoft.com/office/word/2012/wordml" xmlns:w16cid="http://schemas.microsoft.com/office/word/2016/wordml/cid" xmlns:w16se="http://schemas.microsoft.com/office/word/2015/wordml/symex" xmlns:wpg="http://schemas.microsoft.com/office/word/2010/wordprocessingGroup" xmlns:wpi="http://schemas.microsoft.com/office/word/2010/wordprocessingInk" xmlns:wne="http://schemas.microsoft.com/office/word/2006/wordml" xmlns:wps="http://schemas.microsoft.com/office/word/2010/wordprocessingShape" mc:Ignorable="w14 w15 w16se w16cid wp14">
+  <w:p>
+    <w:pPr>
+      <w:pStyle w:val="Piedepgina"/>
     </w:pPr>
   </w:p>
 </w:ftr>
@@ -4993,7 +5103,7 @@
 </file>
 
 <file path=customXml/itemProps1.xml><?xml version="1.0" encoding="utf-8"?>
-<ds:datastoreItem xmlns:ds="http://schemas.openxmlformats.org/officeDocument/2006/customXml" ds:itemID="{458E5CA2-D82D-B94E-9A1C-6CB9014EB282}">
+<ds:datastoreItem xmlns:ds="http://schemas.openxmlformats.org/officeDocument/2006/customXml" ds:itemID="{AE872508-D8A7-F04C-92D8-294BDEA9C858}">
   <ds:schemaRefs>
     <ds:schemaRef ds:uri="http://schemas.openxmlformats.org/officeDocument/2006/bibliography"/>
   </ds:schemaRefs>

</xml_diff>